<commit_message>
MAJ 23/01/2018 Signed-off-by: DrBlaf <chauveau.aurelien.76@gmail.com>
</commit_message>
<xml_diff>
--- a/Rapport/Rapport.docx
+++ b/Rapport/Rapport.docx
@@ -137,9 +137,6 @@
                           </w:rPr>
                           <w:alias w:val="Année"/>
                           <w:id w:val="832440"/>
-                          <w:placeholder>
-                            <w:docPart w:val="0D22F8A2701848E8BCAC6A9DB39E28A1"/>
-                          </w:placeholder>
                           <w:dataBinding w:prefixMappings="xmlns:ns0='http://schemas.microsoft.com/office/2006/coverPageProps'" w:xpath="/ns0:CoverPageProperties[1]/ns0:PublishDate[1]" w:storeItemID="{55AF091B-3C7A-41E3-B477-F2FDAA23CFDA}"/>
                           <w:date>
                             <w:dateFormat w:val="yy"/>
@@ -184,9 +181,6 @@
                           </w:rPr>
                           <w:alias w:val="Titre"/>
                           <w:id w:val="832441"/>
-                          <w:placeholder>
-                            <w:docPart w:val="DAE08A5B0B6842CD879BEAB881FBEC1A"/>
-                          </w:placeholder>
                           <w:dataBinding w:prefixMappings="xmlns:ns0='http://schemas.openxmlformats.org/package/2006/metadata/core-properties' xmlns:ns1='http://purl.org/dc/elements/1.1/'" w:xpath="/ns0:coreProperties[1]/ns1:title[1]" w:storeItemID="{6C3C8BC8-F283-45AE-878A-BAB7291924A1}"/>
                           <w:text/>
                         </w:sdtPr>
@@ -1057,17 +1051,77 @@
     <w:p>
       <w:pPr>
         <w:pStyle w:val="Titre"/>
+        <w:spacing w:after="240"/>
       </w:pPr>
       <w:r>
         <w:lastRenderedPageBreak/>
         <w:t xml:space="preserve">Analyse fonctionnel </w:t>
       </w:r>
     </w:p>
-    <w:p/>
     <w:p>
       <w:pPr>
         <w:pStyle w:val="Titre1"/>
-      </w:pPr>
+        <w:spacing w:before="0" w:after="120"/>
+      </w:pPr>
+      <w:r>
+        <w:rPr>
+          <w:noProof/>
+          <w:lang w:eastAsia="fr-FR"/>
+        </w:rPr>
+        <w:drawing>
+          <wp:anchor distT="0" distB="0" distL="114300" distR="114300" simplePos="0" relativeHeight="251668480" behindDoc="1" locked="0" layoutInCell="1" allowOverlap="1">
+            <wp:simplePos x="0" y="0"/>
+            <wp:positionH relativeFrom="margin">
+              <wp:align>center</wp:align>
+            </wp:positionH>
+            <wp:positionV relativeFrom="paragraph">
+              <wp:posOffset>86995</wp:posOffset>
+            </wp:positionV>
+            <wp:extent cx="10125075" cy="6623685"/>
+            <wp:effectExtent l="19050" t="0" r="9525" b="0"/>
+            <wp:wrapNone/>
+            <wp:docPr id="6" name="Image 5"/>
+            <wp:cNvGraphicFramePr>
+              <a:graphicFrameLocks xmlns:a="http://schemas.openxmlformats.org/drawingml/2006/main" noChangeAspect="1"/>
+            </wp:cNvGraphicFramePr>
+            <a:graphic xmlns:a="http://schemas.openxmlformats.org/drawingml/2006/main">
+              <a:graphicData uri="http://schemas.openxmlformats.org/drawingml/2006/picture">
+                <pic:pic xmlns:pic="http://schemas.openxmlformats.org/drawingml/2006/picture">
+                  <pic:nvPicPr>
+                    <pic:cNvPr id="0" name="Picture 5"/>
+                    <pic:cNvPicPr>
+                      <a:picLocks noChangeAspect="1" noChangeArrowheads="1"/>
+                    </pic:cNvPicPr>
+                  </pic:nvPicPr>
+                  <pic:blipFill>
+                    <a:blip r:embed="rId13"/>
+                    <a:srcRect/>
+                    <a:stretch>
+                      <a:fillRect/>
+                    </a:stretch>
+                  </pic:blipFill>
+                  <pic:spPr bwMode="auto">
+                    <a:xfrm>
+                      <a:off x="0" y="0"/>
+                      <a:ext cx="10125075" cy="6623685"/>
+                    </a:xfrm>
+                    <a:prstGeom prst="rect">
+                      <a:avLst/>
+                    </a:prstGeom>
+                    <a:noFill/>
+                    <a:ln w="9525">
+                      <a:noFill/>
+                      <a:miter lim="800000"/>
+                      <a:headEnd/>
+                      <a:tailEnd/>
+                    </a:ln>
+                  </pic:spPr>
+                </pic:pic>
+              </a:graphicData>
+            </a:graphic>
+          </wp:anchor>
+        </w:drawing>
+      </w:r>
       <w:r>
         <w:t xml:space="preserve">Digramme d'utilisation : </w:t>
       </w:r>
@@ -1094,9 +1148,27 @@
     <w:p>
       <w:pPr>
         <w:pStyle w:val="Titre1"/>
+      </w:pPr>
+    </w:p>
+    <w:p/>
+    <w:p/>
+    <w:p/>
+    <w:p/>
+    <w:p/>
+    <w:p/>
+    <w:p/>
+    <w:p/>
+    <w:p/>
+    <w:p/>
+    <w:p/>
+    <w:p/>
+    <w:p/>
+    <w:p/>
+    <w:p>
+      <w:pPr>
         <w:sectPr>
-          <w:pgSz w:w="11906" w:h="16838"/>
-          <w:pgMar w:top="1418" w:right="1418" w:bottom="1418" w:left="1418" w:header="708" w:footer="708" w:gutter="0"/>
+          <w:pgSz w:w="16838" w:h="11906" w:orient="landscape"/>
+          <w:pgMar w:top="284" w:right="284" w:bottom="284" w:left="284" w:header="709" w:footer="709" w:gutter="0"/>
           <w:cols w:space="708"/>
           <w:titlePg/>
           <w:docGrid w:linePitch="360"/>
@@ -1106,6 +1178,8 @@
     <w:p>
       <w:pPr>
         <w:pStyle w:val="Titre1"/>
+        <w:spacing w:before="360"/>
+        <w:ind w:left="227"/>
       </w:pPr>
       <w:r>
         <w:lastRenderedPageBreak/>
@@ -1116,6 +1190,73 @@
       </w:r>
     </w:p>
     <w:p/>
+    <w:p>
+      <w:r>
+        <w:rPr>
+          <w:noProof/>
+          <w:lang w:eastAsia="fr-FR"/>
+        </w:rPr>
+        <w:drawing>
+          <wp:anchor distT="0" distB="0" distL="114300" distR="114300" simplePos="0" relativeHeight="251669504" behindDoc="1" locked="0" layoutInCell="1" allowOverlap="1">
+            <wp:simplePos x="0" y="0"/>
+            <wp:positionH relativeFrom="margin">
+              <wp:align>center</wp:align>
+            </wp:positionH>
+            <wp:positionV relativeFrom="paragraph">
+              <wp:posOffset>123190</wp:posOffset>
+            </wp:positionV>
+            <wp:extent cx="14375765" cy="8514080"/>
+            <wp:effectExtent l="38100" t="57150" r="121285" b="96520"/>
+            <wp:wrapNone/>
+            <wp:docPr id="7" name="Image 6" descr="Capture.PNG"/>
+            <wp:cNvGraphicFramePr>
+              <a:graphicFrameLocks xmlns:a="http://schemas.openxmlformats.org/drawingml/2006/main" noChangeAspect="1"/>
+            </wp:cNvGraphicFramePr>
+            <a:graphic xmlns:a="http://schemas.openxmlformats.org/drawingml/2006/main">
+              <a:graphicData uri="http://schemas.openxmlformats.org/drawingml/2006/picture">
+                <pic:pic xmlns:pic="http://schemas.openxmlformats.org/drawingml/2006/picture">
+                  <pic:nvPicPr>
+                    <pic:cNvPr id="0" name="Capture.PNG"/>
+                    <pic:cNvPicPr/>
+                  </pic:nvPicPr>
+                  <pic:blipFill>
+                    <a:blip r:embed="rId14"/>
+                    <a:stretch>
+                      <a:fillRect/>
+                    </a:stretch>
+                  </pic:blipFill>
+                  <pic:spPr>
+                    <a:xfrm>
+                      <a:off x="0" y="0"/>
+                      <a:ext cx="14375765" cy="8514080"/>
+                    </a:xfrm>
+                    <a:prstGeom prst="rect">
+                      <a:avLst/>
+                    </a:prstGeom>
+                    <a:ln w="38100" cap="sq">
+                      <a:solidFill>
+                        <a:schemeClr val="bg1"/>
+                      </a:solidFill>
+                      <a:prstDash val="solid"/>
+                      <a:miter lim="800000"/>
+                    </a:ln>
+                    <a:effectLst>
+                      <a:outerShdw blurRad="50800" dist="38100" dir="2700000" algn="tl" rotWithShape="0">
+                        <a:srgbClr val="000000">
+                          <a:alpha val="43000"/>
+                        </a:srgbClr>
+                      </a:outerShdw>
+                    </a:effectLst>
+                  </pic:spPr>
+                </pic:pic>
+              </a:graphicData>
+            </a:graphic>
+          </wp:anchor>
+        </w:drawing>
+      </w:r>
+    </w:p>
+    <w:p/>
+    <w:p/>
     <w:p/>
     <w:p/>
     <w:p/>
@@ -1145,18 +1286,283 @@
     <w:p>
       <w:pPr>
         <w:pStyle w:val="Titre1"/>
-      </w:pPr>
-      <w:r>
+        <w:spacing w:before="360"/>
+        <w:ind w:left="227"/>
+        <w:sectPr>
+          <w:pgSz w:w="23814" w:h="15819" w:orient="landscape" w:code="9"/>
+          <w:pgMar w:top="284" w:right="284" w:bottom="284" w:left="284" w:header="709" w:footer="709" w:gutter="0"/>
+          <w:cols w:space="708"/>
+          <w:titlePg/>
+          <w:docGrid w:linePitch="360"/>
+        </w:sectPr>
+      </w:pPr>
+    </w:p>
+    <w:p>
+      <w:pPr>
+        <w:pStyle w:val="Titre1"/>
+        <w:spacing w:before="360"/>
+        <w:ind w:left="227"/>
+        <w:sectPr>
+          <w:pgSz w:w="16840" w:h="11907" w:orient="landscape" w:code="9"/>
+          <w:pgMar w:top="284" w:right="284" w:bottom="284" w:left="284" w:header="709" w:footer="709" w:gutter="0"/>
+          <w:cols w:space="708"/>
+          <w:titlePg/>
+          <w:docGrid w:linePitch="360"/>
+        </w:sectPr>
+      </w:pPr>
+      <w:r>
+        <w:rPr>
+          <w:noProof/>
+          <w:lang w:eastAsia="fr-FR"/>
+        </w:rPr>
         <w:lastRenderedPageBreak/>
+        <w:drawing>
+          <wp:anchor distT="0" distB="0" distL="114300" distR="114300" simplePos="0" relativeHeight="251670528" behindDoc="1" locked="0" layoutInCell="1" allowOverlap="1">
+            <wp:simplePos x="0" y="0"/>
+            <wp:positionH relativeFrom="margin">
+              <wp:align>center</wp:align>
+            </wp:positionH>
+            <wp:positionV relativeFrom="paragraph">
+              <wp:posOffset>734061</wp:posOffset>
+            </wp:positionV>
+            <wp:extent cx="10195467" cy="6423102"/>
+            <wp:effectExtent l="38100" t="57150" r="110583" b="91998"/>
+            <wp:wrapNone/>
+            <wp:docPr id="8" name="Image 7" descr="Sequence_app.PNG"/>
+            <wp:cNvGraphicFramePr>
+              <a:graphicFrameLocks xmlns:a="http://schemas.openxmlformats.org/drawingml/2006/main" noChangeAspect="1"/>
+            </wp:cNvGraphicFramePr>
+            <a:graphic xmlns:a="http://schemas.openxmlformats.org/drawingml/2006/main">
+              <a:graphicData uri="http://schemas.openxmlformats.org/drawingml/2006/picture">
+                <pic:pic xmlns:pic="http://schemas.openxmlformats.org/drawingml/2006/picture">
+                  <pic:nvPicPr>
+                    <pic:cNvPr id="0" name="Sequence_app.PNG"/>
+                    <pic:cNvPicPr/>
+                  </pic:nvPicPr>
+                  <pic:blipFill>
+                    <a:blip r:embed="rId15"/>
+                    <a:stretch>
+                      <a:fillRect/>
+                    </a:stretch>
+                  </pic:blipFill>
+                  <pic:spPr>
+                    <a:xfrm>
+                      <a:off x="0" y="0"/>
+                      <a:ext cx="10195467" cy="6423102"/>
+                    </a:xfrm>
+                    <a:prstGeom prst="rect">
+                      <a:avLst/>
+                    </a:prstGeom>
+                    <a:ln w="38100" cap="sq">
+                      <a:solidFill>
+                        <a:schemeClr val="bg1"/>
+                      </a:solidFill>
+                      <a:prstDash val="solid"/>
+                      <a:miter lim="800000"/>
+                    </a:ln>
+                    <a:effectLst>
+                      <a:outerShdw blurRad="50800" dist="38100" dir="2700000" algn="tl" rotWithShape="0">
+                        <a:srgbClr val="000000">
+                          <a:alpha val="43000"/>
+                        </a:srgbClr>
+                      </a:outerShdw>
+                    </a:effectLst>
+                  </pic:spPr>
+                </pic:pic>
+              </a:graphicData>
+            </a:graphic>
+          </wp:anchor>
+        </w:drawing>
+      </w:r>
+      <w:r>
         <w:t>Diagramme de séquence</w:t>
       </w:r>
       <w:r>
-        <w:t xml:space="preserve"> : </w:t>
+        <w:t xml:space="preserve"> </w:t>
+      </w:r>
+      <w:r>
+        <w:t xml:space="preserve">application </w:t>
+      </w:r>
+      <w:r>
+        <w:t xml:space="preserve">: </w:t>
+      </w:r>
+    </w:p>
+    <w:p>
+      <w:pPr>
+        <w:pStyle w:val="Titre1"/>
+        <w:spacing w:before="360"/>
+        <w:ind w:left="227"/>
+        <w:sectPr>
+          <w:pgSz w:w="16840" w:h="11907" w:orient="landscape" w:code="9"/>
+          <w:pgMar w:top="284" w:right="284" w:bottom="284" w:left="284" w:header="709" w:footer="709" w:gutter="0"/>
+          <w:cols w:space="708"/>
+          <w:titlePg/>
+          <w:docGrid w:linePitch="360"/>
+        </w:sectPr>
+      </w:pPr>
+      <w:r>
+        <w:rPr>
+          <w:noProof/>
+          <w:lang w:eastAsia="fr-FR"/>
+        </w:rPr>
+        <w:lastRenderedPageBreak/>
+        <w:drawing>
+          <wp:anchor distT="0" distB="0" distL="114300" distR="114300" simplePos="0" relativeHeight="251671552" behindDoc="0" locked="0" layoutInCell="1" allowOverlap="1">
+            <wp:simplePos x="0" y="0"/>
+            <wp:positionH relativeFrom="margin">
+              <wp:align>center</wp:align>
+            </wp:positionH>
+            <wp:positionV relativeFrom="paragraph">
+              <wp:posOffset>789816</wp:posOffset>
+            </wp:positionV>
+            <wp:extent cx="10329282" cy="6289288"/>
+            <wp:effectExtent l="38100" t="57150" r="110118" b="92462"/>
+            <wp:wrapNone/>
+            <wp:docPr id="10" name="Image 9" descr="Sequence_web.PNG"/>
+            <wp:cNvGraphicFramePr>
+              <a:graphicFrameLocks xmlns:a="http://schemas.openxmlformats.org/drawingml/2006/main" noChangeAspect="1"/>
+            </wp:cNvGraphicFramePr>
+            <a:graphic xmlns:a="http://schemas.openxmlformats.org/drawingml/2006/main">
+              <a:graphicData uri="http://schemas.openxmlformats.org/drawingml/2006/picture">
+                <pic:pic xmlns:pic="http://schemas.openxmlformats.org/drawingml/2006/picture">
+                  <pic:nvPicPr>
+                    <pic:cNvPr id="0" name="Sequence_web.PNG"/>
+                    <pic:cNvPicPr/>
+                  </pic:nvPicPr>
+                  <pic:blipFill>
+                    <a:blip r:embed="rId16"/>
+                    <a:stretch>
+                      <a:fillRect/>
+                    </a:stretch>
+                  </pic:blipFill>
+                  <pic:spPr>
+                    <a:xfrm>
+                      <a:off x="0" y="0"/>
+                      <a:ext cx="10329282" cy="6289288"/>
+                    </a:xfrm>
+                    <a:prstGeom prst="rect">
+                      <a:avLst/>
+                    </a:prstGeom>
+                    <a:ln w="38100" cap="sq">
+                      <a:solidFill>
+                        <a:schemeClr val="bg1"/>
+                      </a:solidFill>
+                      <a:prstDash val="solid"/>
+                      <a:miter lim="800000"/>
+                    </a:ln>
+                    <a:effectLst>
+                      <a:outerShdw blurRad="50800" dist="38100" dir="2700000" algn="tl" rotWithShape="0">
+                        <a:srgbClr val="000000">
+                          <a:alpha val="43000"/>
+                        </a:srgbClr>
+                      </a:outerShdw>
+                    </a:effectLst>
+                  </pic:spPr>
+                </pic:pic>
+              </a:graphicData>
+            </a:graphic>
+          </wp:anchor>
+        </w:drawing>
+      </w:r>
+      <w:r>
+        <w:t>Diagramme de séquence</w:t>
+      </w:r>
+      <w:r>
+        <w:t xml:space="preserve"> </w:t>
+      </w:r>
+      <w:r>
+        <w:t xml:space="preserve">web </w:t>
+      </w:r>
+      <w:r>
+        <w:t xml:space="preserve">: </w:t>
+      </w:r>
+    </w:p>
+    <w:p>
+      <w:pPr>
+        <w:pStyle w:val="Titre1"/>
+        <w:spacing w:before="360"/>
+        <w:ind w:left="227"/>
+      </w:pPr>
+      <w:r>
+        <w:rPr>
+          <w:noProof/>
+          <w:lang w:eastAsia="fr-FR"/>
+        </w:rPr>
+        <w:lastRenderedPageBreak/>
+        <w:drawing>
+          <wp:anchor distT="0" distB="0" distL="114300" distR="114300" simplePos="0" relativeHeight="251672576" behindDoc="1" locked="0" layoutInCell="1" allowOverlap="1">
+            <wp:simplePos x="0" y="0"/>
+            <wp:positionH relativeFrom="margin">
+              <wp:align>center</wp:align>
+            </wp:positionH>
+            <wp:positionV relativeFrom="paragraph">
+              <wp:posOffset>478976</wp:posOffset>
+            </wp:positionV>
+            <wp:extent cx="8931399" cy="6787824"/>
+            <wp:effectExtent l="38100" t="57150" r="117351" b="89226"/>
+            <wp:wrapNone/>
+            <wp:docPr id="12" name="Image 11" descr="Sequence_securite.PNG"/>
+            <wp:cNvGraphicFramePr>
+              <a:graphicFrameLocks xmlns:a="http://schemas.openxmlformats.org/drawingml/2006/main" noChangeAspect="1"/>
+            </wp:cNvGraphicFramePr>
+            <a:graphic xmlns:a="http://schemas.openxmlformats.org/drawingml/2006/main">
+              <a:graphicData uri="http://schemas.openxmlformats.org/drawingml/2006/picture">
+                <pic:pic xmlns:pic="http://schemas.openxmlformats.org/drawingml/2006/picture">
+                  <pic:nvPicPr>
+                    <pic:cNvPr id="0" name="Sequence_securite.PNG"/>
+                    <pic:cNvPicPr/>
+                  </pic:nvPicPr>
+                  <pic:blipFill>
+                    <a:blip r:embed="rId17"/>
+                    <a:stretch>
+                      <a:fillRect/>
+                    </a:stretch>
+                  </pic:blipFill>
+                  <pic:spPr>
+                    <a:xfrm>
+                      <a:off x="0" y="0"/>
+                      <a:ext cx="8931399" cy="6787824"/>
+                    </a:xfrm>
+                    <a:prstGeom prst="rect">
+                      <a:avLst/>
+                    </a:prstGeom>
+                    <a:ln w="38100" cap="sq">
+                      <a:solidFill>
+                        <a:schemeClr val="bg1"/>
+                      </a:solidFill>
+                      <a:prstDash val="solid"/>
+                      <a:miter lim="800000"/>
+                    </a:ln>
+                    <a:effectLst>
+                      <a:outerShdw blurRad="50800" dist="38100" dir="2700000" algn="tl" rotWithShape="0">
+                        <a:srgbClr val="000000">
+                          <a:alpha val="43000"/>
+                        </a:srgbClr>
+                      </a:outerShdw>
+                    </a:effectLst>
+                  </pic:spPr>
+                </pic:pic>
+              </a:graphicData>
+            </a:graphic>
+          </wp:anchor>
+        </w:drawing>
+      </w:r>
+      <w:r>
+        <w:t>Diagramme de séquence</w:t>
+      </w:r>
+      <w:r>
+        <w:t xml:space="preserve"> </w:t>
+      </w:r>
+      <w:r>
+        <w:t xml:space="preserve">sécurité </w:t>
+      </w:r>
+      <w:r>
+        <w:t xml:space="preserve">: </w:t>
       </w:r>
     </w:p>
     <w:sectPr>
-      <w:pgSz w:w="23814" w:h="15819" w:orient="landscape" w:code="9"/>
-      <w:pgMar w:top="720" w:right="720" w:bottom="720" w:left="720" w:header="709" w:footer="709" w:gutter="0"/>
+      <w:pgSz w:w="16840" w:h="11907" w:orient="landscape" w:code="9"/>
+      <w:pgMar w:top="284" w:right="284" w:bottom="284" w:left="284" w:header="709" w:footer="709" w:gutter="0"/>
       <w:cols w:space="708"/>
       <w:titlePg/>
       <w:docGrid w:linePitch="360"/>
@@ -1211,7 +1617,7 @@
             <w:rPr>
               <w:noProof/>
             </w:rPr>
-            <w:t>7</w:t>
+            <w:t>10</w:t>
           </w:r>
         </w:fldSimple>
       </w:p>
@@ -2801,46 +3207,42 @@
       <w:contextualSpacing/>
     </w:pPr>
   </w:style>
+  <w:style w:type="paragraph" w:styleId="Explorateurdedocuments">
+    <w:name w:val="Document Map"/>
+    <w:basedOn w:val="Normal"/>
+    <w:link w:val="ExplorateurdedocumentsCar"/>
+    <w:uiPriority w:val="99"/>
+    <w:semiHidden/>
+    <w:unhideWhenUsed/>
+    <w:rsid w:val="009D7780"/>
+    <w:pPr>
+      <w:spacing w:after="0" w:line="240" w:lineRule="auto"/>
+    </w:pPr>
+    <w:rPr>
+      <w:rFonts w:ascii="Tahoma" w:hAnsi="Tahoma" w:cs="Tahoma"/>
+      <w:sz w:val="16"/>
+      <w:szCs w:val="16"/>
+    </w:rPr>
+  </w:style>
+  <w:style w:type="character" w:customStyle="1" w:styleId="ExplorateurdedocumentsCar">
+    <w:name w:val="Explorateur de documents Car"/>
+    <w:basedOn w:val="Policepardfaut"/>
+    <w:link w:val="Explorateurdedocuments"/>
+    <w:uiPriority w:val="99"/>
+    <w:semiHidden/>
+    <w:rsid w:val="009D7780"/>
+    <w:rPr>
+      <w:rFonts w:ascii="Tahoma" w:hAnsi="Tahoma" w:cs="Tahoma"/>
+      <w:sz w:val="16"/>
+      <w:szCs w:val="16"/>
+    </w:rPr>
+  </w:style>
 </w:styles>
 </file>
 
 <file path=word/glossary/document.xml><?xml version="1.0" encoding="utf-8"?>
 <w:glossaryDocument xmlns:ve="http://schemas.openxmlformats.org/markup-compatibility/2006" xmlns:o="urn:schemas-microsoft-com:office:office" xmlns:r="http://schemas.openxmlformats.org/officeDocument/2006/relationships" xmlns:m="http://schemas.openxmlformats.org/officeDocument/2006/math" xmlns:v="urn:schemas-microsoft-com:vml" xmlns:wp="http://schemas.openxmlformats.org/drawingml/2006/wordprocessingDrawing" xmlns:w10="urn:schemas-microsoft-com:office:word" xmlns:w="http://schemas.openxmlformats.org/wordprocessingml/2006/main" xmlns:wne="http://schemas.microsoft.com/office/word/2006/wordml">
-  <w:docParts>
-    <w:docPart>
-      <w:docPartPr>
-        <w:name w:val="B3EEAE145B0B460F9F19667F013EDC39"/>
-        <w:category>
-          <w:name w:val="Général"/>
-          <w:gallery w:val="placeholder"/>
-        </w:category>
-        <w:types>
-          <w:type w:val="bbPlcHdr"/>
-        </w:types>
-        <w:behaviors>
-          <w:behavior w:val="content"/>
-        </w:behaviors>
-        <w:guid w:val="{D0487C2A-44AF-4491-922A-E4DF812DF566}"/>
-      </w:docPartPr>
-      <w:docPartBody>
-        <w:p>
-          <w:pPr>
-            <w:pStyle w:val="B3EEAE145B0B460F9F19667F013EDC39"/>
-          </w:pPr>
-          <w:r>
-            <w:rPr>
-              <w:b/>
-              <w:bCs/>
-              <w:color w:val="808080" w:themeColor="text1" w:themeTint="7F"/>
-              <w:sz w:val="32"/>
-              <w:szCs w:val="32"/>
-            </w:rPr>
-            <w:t>[Tapez le nom de la société]</w:t>
-          </w:r>
-        </w:p>
-      </w:docPartBody>
-    </w:docPart>
-  </w:docParts>
+  <w:docParts/>
 </w:glossaryDocument>
 </file>
 
@@ -2923,6 +3325,7 @@
   </w:compat>
   <w:rsids>
     <w:rsidRoot w:val="00383A7F"/>
+    <w:rsid w:val="00362D01"/>
     <w:rsid w:val="00383A7F"/>
     <w:rsid w:val="008B23D9"/>
   </w:rsids>
@@ -3516,7 +3919,7 @@
 </file>
 
 <file path=customXml/itemProps2.xml><?xml version="1.0" encoding="utf-8"?>
-<ds:datastoreItem xmlns:ds="http://schemas.openxmlformats.org/officeDocument/2006/customXml" ds:itemID="{E3585828-B15B-4E68-BF9A-D0FE263013A5}">
+<ds:datastoreItem xmlns:ds="http://schemas.openxmlformats.org/officeDocument/2006/customXml" ds:itemID="{46AD11B7-80FB-462C-9814-513EDFDE08D3}">
   <ds:schemaRefs>
     <ds:schemaRef ds:uri="http://schemas.openxmlformats.org/officeDocument/2006/bibliography"/>
   </ds:schemaRefs>

</xml_diff>